<commit_message>
group docs + fix
</commit_message>
<xml_diff>
--- a/reports/Group/02 Requirements - Group.docx
+++ b/reports/Group/02 Requirements - Group.docx
@@ -59,8 +59,8 @@
         <w:tblLook w:val="0600" w:firstRow="0" w:lastRow="0" w:firstColumn="0" w:lastColumn="0" w:noHBand="1" w:noVBand="1"/>
       </w:tblPr>
       <w:tblGrid>
-        <w:gridCol w:w="4283"/>
-        <w:gridCol w:w="4221"/>
+        <w:gridCol w:w="4252"/>
+        <w:gridCol w:w="4252"/>
       </w:tblGrid>
       <w:tr>
         <w:tc>
@@ -205,7 +205,13 @@
                   <w:rPr>
                     <w:rFonts w:asciiTheme="majorHAnsi" w:hAnsiTheme="majorHAnsi" w:cstheme="majorHAnsi"/>
                   </w:rPr>
-                  <w:t xml:space="preserve"> https://github.com/DP2-C1-009/Acme-SF-D01</w:t>
+                  <w:t xml:space="preserve"> https://github.com/DP2-C1-009/Acme-SF-D0</w:t>
+                </w:r>
+                <w:r>
+                  <w:rPr>
+                    <w:rFonts w:asciiTheme="majorHAnsi" w:hAnsiTheme="majorHAnsi" w:cstheme="majorHAnsi"/>
+                  </w:rPr>
+                  <w:t>2</w:t>
                 </w:r>
                 <w:r>
                   <w:rPr>
@@ -361,19 +367,11 @@
                   </w:rPr>
                   <w:t xml:space="preserve"> </w:t>
                 </w:r>
-                <w:proofErr w:type="spellStart"/>
                 <w:r>
                   <w:rPr>
                     <w:rFonts w:asciiTheme="majorHAnsi" w:hAnsiTheme="majorHAnsi" w:cstheme="majorHAnsi"/>
                   </w:rPr>
-                  <w:t>riccarmar</w:t>
-                </w:r>
-                <w:proofErr w:type="spellEnd"/>
-                <w:r>
-                  <w:rPr>
-                    <w:rFonts w:asciiTheme="majorHAnsi" w:hAnsiTheme="majorHAnsi" w:cstheme="majorHAnsi"/>
-                  </w:rPr>
-                  <w:t xml:space="preserve">  </w:t>
+                  <w:t xml:space="preserve">riccarmar  </w:t>
                 </w:r>
               </w:sdtContent>
             </w:sdt>
@@ -485,33 +483,23 @@
                   </w:rPr>
                   <w:t xml:space="preserve"> </w:t>
                 </w:r>
-                <w:proofErr w:type="spellStart"/>
                 <w:r>
                   <w:rPr>
                     <w:rFonts w:asciiTheme="majorHAnsi" w:hAnsiTheme="majorHAnsi" w:cstheme="majorHAnsi"/>
                   </w:rPr>
                   <w:t>Desarrollador</w:t>
                 </w:r>
-                <w:proofErr w:type="spellEnd"/>
                 <w:r>
                   <w:rPr>
                     <w:rFonts w:asciiTheme="majorHAnsi" w:hAnsiTheme="majorHAnsi" w:cstheme="majorHAnsi"/>
                   </w:rPr>
-                  <w:t xml:space="preserve">, </w:t>
+                  <w:t>, Manager</w:t>
                 </w:r>
-                <w:proofErr w:type="spellStart"/>
                 <w:r>
                   <w:rPr>
                     <w:rFonts w:asciiTheme="majorHAnsi" w:hAnsiTheme="majorHAnsi" w:cstheme="majorHAnsi"/>
                   </w:rPr>
-                  <w:t>Analista</w:t>
-                </w:r>
-                <w:proofErr w:type="spellEnd"/>
-                <w:r>
-                  <w:rPr>
-                    <w:rFonts w:asciiTheme="majorHAnsi" w:hAnsiTheme="majorHAnsi" w:cstheme="majorHAnsi"/>
-                  </w:rPr>
-                  <w:t xml:space="preserve">  </w:t>
+                  <w:t xml:space="preserve"> </w:t>
                 </w:r>
               </w:sdtContent>
             </w:sdt>
@@ -652,19 +640,11 @@
                   </w:rPr>
                   <w:t xml:space="preserve"> </w:t>
                 </w:r>
-                <w:proofErr w:type="spellStart"/>
                 <w:r>
                   <w:rPr>
                     <w:rFonts w:asciiTheme="majorHAnsi" w:hAnsiTheme="majorHAnsi" w:cstheme="majorHAnsi"/>
                   </w:rPr>
-                  <w:t>edubusluc</w:t>
-                </w:r>
-                <w:proofErr w:type="spellEnd"/>
-                <w:r>
-                  <w:rPr>
-                    <w:rFonts w:asciiTheme="majorHAnsi" w:hAnsiTheme="majorHAnsi" w:cstheme="majorHAnsi"/>
-                  </w:rPr>
-                  <w:t xml:space="preserve">  </w:t>
+                  <w:t xml:space="preserve">edubusluc  </w:t>
                 </w:r>
               </w:sdtContent>
             </w:sdt>
@@ -776,33 +756,23 @@
                   </w:rPr>
                   <w:t xml:space="preserve"> </w:t>
                 </w:r>
-                <w:proofErr w:type="spellStart"/>
                 <w:r>
                   <w:rPr>
                     <w:rFonts w:asciiTheme="majorHAnsi" w:hAnsiTheme="majorHAnsi" w:cstheme="majorHAnsi"/>
                   </w:rPr>
-                  <w:t>Desarrollador</w:t>
+                  <w:t>Desarrollador,</w:t>
                 </w:r>
-                <w:proofErr w:type="spellEnd"/>
                 <w:r>
                   <w:rPr>
                     <w:rFonts w:asciiTheme="majorHAnsi" w:hAnsiTheme="majorHAnsi" w:cstheme="majorHAnsi"/>
                   </w:rPr>
-                  <w:t xml:space="preserve">, </w:t>
+                  <w:t xml:space="preserve">Tester, </w:t>
                 </w:r>
-                <w:proofErr w:type="spellStart"/>
                 <w:r>
                   <w:rPr>
                     <w:rFonts w:asciiTheme="majorHAnsi" w:hAnsiTheme="majorHAnsi" w:cstheme="majorHAnsi"/>
                   </w:rPr>
-                  <w:t>Analista</w:t>
-                </w:r>
-                <w:proofErr w:type="spellEnd"/>
-                <w:r>
-                  <w:rPr>
-                    <w:rFonts w:asciiTheme="majorHAnsi" w:hAnsiTheme="majorHAnsi" w:cstheme="majorHAnsi"/>
-                  </w:rPr>
-                  <w:t xml:space="preserve">  </w:t>
+                  <w:t xml:space="preserve">Analista  </w:t>
                 </w:r>
               </w:sdtContent>
             </w:sdt>
@@ -948,14 +918,12 @@
                   </w:rPr>
                   <w:t xml:space="preserve"> </w:t>
                 </w:r>
-                <w:proofErr w:type="spellStart"/>
                 <w:r>
                   <w:rPr>
                     <w:rFonts w:asciiTheme="majorHAnsi" w:hAnsiTheme="majorHAnsi" w:cstheme="majorHAnsi"/>
                   </w:rPr>
                   <w:t>rafgargal</w:t>
                 </w:r>
-                <w:proofErr w:type="spellEnd"/>
                 <w:r>
                   <w:rPr>
                     <w:rFonts w:asciiTheme="majorHAnsi" w:hAnsiTheme="majorHAnsi" w:cstheme="majorHAnsi"/>
@@ -1012,21 +980,7 @@
                   <w:rPr>
                     <w:rFonts w:asciiTheme="majorHAnsi" w:hAnsiTheme="majorHAnsi" w:cstheme="majorHAnsi"/>
                   </w:rPr>
-                  <w:t xml:space="preserve">García </w:t>
-                </w:r>
-                <w:proofErr w:type="spellStart"/>
-                <w:r>
-                  <w:rPr>
-                    <w:rFonts w:asciiTheme="majorHAnsi" w:hAnsiTheme="majorHAnsi" w:cstheme="majorHAnsi"/>
-                  </w:rPr>
-                  <w:t>Galocha</w:t>
-                </w:r>
-                <w:proofErr w:type="spellEnd"/>
-                <w:r>
-                  <w:rPr>
-                    <w:rFonts w:asciiTheme="majorHAnsi" w:hAnsiTheme="majorHAnsi" w:cstheme="majorHAnsi"/>
-                  </w:rPr>
-                  <w:t>, Rafael David</w:t>
+                  <w:t>García Galocha, Rafael David</w:t>
                 </w:r>
                 <w:r>
                   <w:rPr>
@@ -1085,19 +1039,23 @@
                   </w:rPr>
                   <w:t xml:space="preserve"> </w:t>
                 </w:r>
-                <w:proofErr w:type="spellStart"/>
                 <w:r>
                   <w:rPr>
                     <w:rFonts w:asciiTheme="majorHAnsi" w:hAnsiTheme="majorHAnsi" w:cstheme="majorHAnsi"/>
                   </w:rPr>
-                  <w:t>Desarrollador</w:t>
+                  <w:t>Desarrollador,Tester</w:t>
                 </w:r>
-                <w:proofErr w:type="spellEnd"/>
                 <w:r>
                   <w:rPr>
                     <w:rFonts w:asciiTheme="majorHAnsi" w:hAnsiTheme="majorHAnsi" w:cstheme="majorHAnsi"/>
                   </w:rPr>
-                  <w:t xml:space="preserve">, Tester  </w:t>
+                  <w:t>,Analista</w:t>
+                </w:r>
+                <w:r>
+                  <w:rPr>
+                    <w:rFonts w:asciiTheme="majorHAnsi" w:hAnsiTheme="majorHAnsi" w:cstheme="majorHAnsi"/>
+                  </w:rPr>
+                  <w:t xml:space="preserve">  </w:t>
                 </w:r>
               </w:sdtContent>
             </w:sdt>
@@ -1238,19 +1196,11 @@
                   </w:rPr>
                   <w:t xml:space="preserve"> </w:t>
                 </w:r>
-                <w:proofErr w:type="spellStart"/>
                 <w:r>
                   <w:rPr>
                     <w:rFonts w:asciiTheme="majorHAnsi" w:hAnsiTheme="majorHAnsi" w:cstheme="majorHAnsi"/>
                   </w:rPr>
-                  <w:t>jualeomad</w:t>
-                </w:r>
-                <w:proofErr w:type="spellEnd"/>
-                <w:r>
-                  <w:rPr>
-                    <w:rFonts w:asciiTheme="majorHAnsi" w:hAnsiTheme="majorHAnsi" w:cstheme="majorHAnsi"/>
-                  </w:rPr>
-                  <w:t xml:space="preserve">  </w:t>
+                  <w:t xml:space="preserve">jualeomad  </w:t>
                 </w:r>
               </w:sdtContent>
             </w:sdt>
@@ -1308,21 +1258,7 @@
                   <w:rPr>
                     <w:rFonts w:asciiTheme="majorHAnsi" w:hAnsiTheme="majorHAnsi" w:cstheme="majorHAnsi"/>
                   </w:rPr>
-                  <w:t xml:space="preserve">León </w:t>
-                </w:r>
-                <w:proofErr w:type="spellStart"/>
-                <w:r>
-                  <w:rPr>
-                    <w:rFonts w:asciiTheme="majorHAnsi" w:hAnsiTheme="majorHAnsi" w:cstheme="majorHAnsi"/>
-                  </w:rPr>
-                  <w:t>Madroñal</w:t>
-                </w:r>
-                <w:proofErr w:type="spellEnd"/>
-                <w:r>
-                  <w:rPr>
-                    <w:rFonts w:asciiTheme="majorHAnsi" w:hAnsiTheme="majorHAnsi" w:cstheme="majorHAnsi"/>
-                  </w:rPr>
-                  <w:t xml:space="preserve">, Juan Carlos  </w:t>
+                  <w:t xml:space="preserve">León Madroñal, Juan Carlos  </w:t>
                 </w:r>
               </w:sdtContent>
             </w:sdt>
@@ -1376,19 +1312,23 @@
                   </w:rPr>
                   <w:t xml:space="preserve"> </w:t>
                 </w:r>
-                <w:proofErr w:type="spellStart"/>
                 <w:r>
                   <w:rPr>
                     <w:rFonts w:asciiTheme="majorHAnsi" w:hAnsiTheme="majorHAnsi" w:cstheme="majorHAnsi"/>
                   </w:rPr>
-                  <w:t>Desarrollador</w:t>
+                  <w:t>Desarrollador,Tester</w:t>
                 </w:r>
-                <w:proofErr w:type="spellEnd"/>
                 <w:r>
                   <w:rPr>
                     <w:rFonts w:asciiTheme="majorHAnsi" w:hAnsiTheme="majorHAnsi" w:cstheme="majorHAnsi"/>
                   </w:rPr>
-                  <w:t xml:space="preserve">, Tester  </w:t>
+                  <w:t>,Analista</w:t>
+                </w:r>
+                <w:r>
+                  <w:rPr>
+                    <w:rFonts w:asciiTheme="majorHAnsi" w:hAnsiTheme="majorHAnsi" w:cstheme="majorHAnsi"/>
+                  </w:rPr>
+                  <w:t xml:space="preserve"> </w:t>
                 </w:r>
               </w:sdtContent>
             </w:sdt>
@@ -1593,21 +1533,7 @@
                   <w:rPr>
                     <w:rFonts w:asciiTheme="majorHAnsi" w:hAnsiTheme="majorHAnsi" w:cstheme="majorHAnsi"/>
                   </w:rPr>
-                  <w:t xml:space="preserve">Martínez </w:t>
-                </w:r>
-                <w:proofErr w:type="spellStart"/>
-                <w:r>
-                  <w:rPr>
-                    <w:rFonts w:asciiTheme="majorHAnsi" w:hAnsiTheme="majorHAnsi" w:cstheme="majorHAnsi"/>
-                  </w:rPr>
-                  <w:t>Cano</w:t>
-                </w:r>
-                <w:proofErr w:type="spellEnd"/>
-                <w:r>
-                  <w:rPr>
-                    <w:rFonts w:asciiTheme="majorHAnsi" w:hAnsiTheme="majorHAnsi" w:cstheme="majorHAnsi"/>
-                  </w:rPr>
-                  <w:t xml:space="preserve">, Juan  </w:t>
+                  <w:t xml:space="preserve">Martínez Cano, Juan  </w:t>
                 </w:r>
               </w:sdtContent>
             </w:sdt>
@@ -1645,7 +1571,6 @@
               <w:sdtPr>
                 <w:rPr>
                   <w:rFonts w:asciiTheme="majorHAnsi" w:hAnsiTheme="majorHAnsi" w:cstheme="majorHAnsi"/>
-                  <w:u w:val="single"/>
                 </w:rPr>
                 <w:tag w:val="Roles5"/>
                 <w:id w:val="1581409429"/>
@@ -1658,27 +1583,14 @@
                 <w:r>
                   <w:rPr>
                     <w:rFonts w:asciiTheme="majorHAnsi" w:hAnsiTheme="majorHAnsi" w:cstheme="majorHAnsi"/>
-                    <w:u w:val="single"/>
                   </w:rPr>
-                  <w:t xml:space="preserve"> </w:t>
+                  <w:t xml:space="preserve"> Desarrollador,</w:t>
                 </w:r>
-                <w:proofErr w:type="spellStart"/>
-                <w:proofErr w:type="gramStart"/>
                 <w:r>
                   <w:rPr>
                     <w:rFonts w:asciiTheme="majorHAnsi" w:hAnsiTheme="majorHAnsi" w:cstheme="majorHAnsi"/>
-                    <w:u w:val="single"/>
                   </w:rPr>
-                  <w:t>desarrollador,analista</w:t>
-                </w:r>
-                <w:proofErr w:type="spellEnd"/>
-                <w:proofErr w:type="gramEnd"/>
-                <w:r>
-                  <w:rPr>
-                    <w:rFonts w:asciiTheme="majorHAnsi" w:hAnsiTheme="majorHAnsi" w:cstheme="majorHAnsi"/>
-                    <w:u w:val="single"/>
-                  </w:rPr>
-                  <w:t xml:space="preserve">  </w:t>
+                  <w:t xml:space="preserve"> Operador</w:t>
                 </w:r>
               </w:sdtContent>
             </w:sdt>
@@ -1769,21 +1681,7 @@
                   <w:rPr>
                     <w:rFonts w:asciiTheme="majorHAnsi" w:hAnsiTheme="majorHAnsi" w:cstheme="majorHAnsi"/>
                   </w:rPr>
-                  <w:t xml:space="preserve">Sevilla </w:t>
-                </w:r>
-                <w:proofErr w:type="spellStart"/>
-                <w:r>
-                  <w:rPr>
-                    <w:rFonts w:asciiTheme="majorHAnsi" w:hAnsiTheme="majorHAnsi" w:cstheme="majorHAnsi"/>
-                  </w:rPr>
-                  <w:t>febrero</w:t>
-                </w:r>
-                <w:proofErr w:type="spellEnd"/>
-                <w:r>
-                  <w:rPr>
-                    <w:rFonts w:asciiTheme="majorHAnsi" w:hAnsiTheme="majorHAnsi" w:cstheme="majorHAnsi"/>
-                  </w:rPr>
-                  <w:t xml:space="preserve"> 15 2024</w:t>
+                  <w:t>Sevilla febrero 15 2024</w:t>
                 </w:r>
               </w:sdtContent>
             </w:sdt>
@@ -2326,7 +2224,19 @@
             <w:rPr>
               <w:rFonts w:asciiTheme="majorHAnsi" w:hAnsiTheme="majorHAnsi" w:cstheme="majorHAnsi"/>
             </w:rPr>
-            <w:t xml:space="preserve">    </w:t>
+            <w:t xml:space="preserve">  </w:t>
+          </w:r>
+          <w:r>
+            <w:rPr>
+              <w:rFonts w:asciiTheme="majorHAnsi" w:hAnsiTheme="majorHAnsi" w:cstheme="majorHAnsi"/>
+            </w:rPr>
+            <w:t>X</w:t>
+          </w:r>
+          <w:r>
+            <w:rPr>
+              <w:rFonts w:asciiTheme="majorHAnsi" w:hAnsiTheme="majorHAnsi" w:cstheme="majorHAnsi"/>
+            </w:rPr>
+            <w:t xml:space="preserve">  </w:t>
           </w:r>
         </w:sdtContent>
       </w:sdt>
@@ -2490,7 +2400,19 @@
             <w:rPr>
               <w:rFonts w:asciiTheme="majorHAnsi" w:hAnsiTheme="majorHAnsi" w:cstheme="majorHAnsi"/>
             </w:rPr>
-            <w:t xml:space="preserve">    </w:t>
+            <w:t xml:space="preserve">  </w:t>
+          </w:r>
+          <w:r>
+            <w:rPr>
+              <w:rFonts w:asciiTheme="majorHAnsi" w:hAnsiTheme="majorHAnsi" w:cstheme="majorHAnsi"/>
+            </w:rPr>
+            <w:t>X</w:t>
+          </w:r>
+          <w:r>
+            <w:rPr>
+              <w:rFonts w:asciiTheme="majorHAnsi" w:hAnsiTheme="majorHAnsi" w:cstheme="majorHAnsi"/>
+            </w:rPr>
+            <w:t xml:space="preserve">  </w:t>
           </w:r>
         </w:sdtContent>
       </w:sdt>
@@ -2654,7 +2576,19 @@
             <w:rPr>
               <w:rFonts w:asciiTheme="majorHAnsi" w:hAnsiTheme="majorHAnsi" w:cstheme="majorHAnsi"/>
             </w:rPr>
-            <w:t xml:space="preserve">    </w:t>
+            <w:t xml:space="preserve">  </w:t>
+          </w:r>
+          <w:r>
+            <w:rPr>
+              <w:rFonts w:asciiTheme="majorHAnsi" w:hAnsiTheme="majorHAnsi" w:cstheme="majorHAnsi"/>
+            </w:rPr>
+            <w:t>X</w:t>
+          </w:r>
+          <w:r>
+            <w:rPr>
+              <w:rFonts w:asciiTheme="majorHAnsi" w:hAnsiTheme="majorHAnsi" w:cstheme="majorHAnsi"/>
+            </w:rPr>
+            <w:t xml:space="preserve">  </w:t>
           </w:r>
         </w:sdtContent>
       </w:sdt>
@@ -2900,7 +2834,19 @@
             <w:rPr>
               <w:rFonts w:asciiTheme="majorHAnsi" w:hAnsiTheme="majorHAnsi" w:cstheme="majorHAnsi"/>
             </w:rPr>
-            <w:t xml:space="preserve">    </w:t>
+            <w:t xml:space="preserve">  </w:t>
+          </w:r>
+          <w:r>
+            <w:rPr>
+              <w:rFonts w:asciiTheme="majorHAnsi" w:hAnsiTheme="majorHAnsi" w:cstheme="majorHAnsi"/>
+            </w:rPr>
+            <w:t>X</w:t>
+          </w:r>
+          <w:r>
+            <w:rPr>
+              <w:rFonts w:asciiTheme="majorHAnsi" w:hAnsiTheme="majorHAnsi" w:cstheme="majorHAnsi"/>
+            </w:rPr>
+            <w:t xml:space="preserve">  </w:t>
           </w:r>
         </w:sdtContent>
       </w:sdt>
@@ -3050,7 +2996,19 @@
             <w:rPr>
               <w:rFonts w:asciiTheme="majorHAnsi" w:hAnsiTheme="majorHAnsi" w:cstheme="majorHAnsi"/>
             </w:rPr>
-            <w:t xml:space="preserve">    </w:t>
+            <w:t xml:space="preserve">  </w:t>
+          </w:r>
+          <w:r>
+            <w:rPr>
+              <w:rFonts w:asciiTheme="majorHAnsi" w:hAnsiTheme="majorHAnsi" w:cstheme="majorHAnsi"/>
+            </w:rPr>
+            <w:t>X</w:t>
+          </w:r>
+          <w:r>
+            <w:rPr>
+              <w:rFonts w:asciiTheme="majorHAnsi" w:hAnsiTheme="majorHAnsi" w:cstheme="majorHAnsi"/>
+            </w:rPr>
+            <w:t xml:space="preserve">  </w:t>
           </w:r>
         </w:sdtContent>
       </w:sdt>
@@ -3209,7 +3167,19 @@
             <w:rPr>
               <w:rFonts w:asciiTheme="majorHAnsi" w:hAnsiTheme="majorHAnsi" w:cstheme="majorHAnsi"/>
             </w:rPr>
-            <w:t xml:space="preserve">    </w:t>
+            <w:t xml:space="preserve">  </w:t>
+          </w:r>
+          <w:r>
+            <w:rPr>
+              <w:rFonts w:asciiTheme="majorHAnsi" w:hAnsiTheme="majorHAnsi" w:cstheme="majorHAnsi"/>
+            </w:rPr>
+            <w:t>X</w:t>
+          </w:r>
+          <w:r>
+            <w:rPr>
+              <w:rFonts w:asciiTheme="majorHAnsi" w:hAnsiTheme="majorHAnsi" w:cstheme="majorHAnsi"/>
+            </w:rPr>
+            <w:t xml:space="preserve">  </w:t>
           </w:r>
         </w:sdtContent>
       </w:sdt>
@@ -4791,7 +4761,19 @@
             <w:rPr>
               <w:rFonts w:asciiTheme="majorHAnsi" w:hAnsiTheme="majorHAnsi" w:cstheme="majorHAnsi"/>
             </w:rPr>
-            <w:t xml:space="preserve">    </w:t>
+            <w:t xml:space="preserve">  </w:t>
+          </w:r>
+          <w:r>
+            <w:rPr>
+              <w:rFonts w:asciiTheme="majorHAnsi" w:hAnsiTheme="majorHAnsi" w:cstheme="majorHAnsi"/>
+            </w:rPr>
+            <w:t>X</w:t>
+          </w:r>
+          <w:r>
+            <w:rPr>
+              <w:rFonts w:asciiTheme="majorHAnsi" w:hAnsiTheme="majorHAnsi" w:cstheme="majorHAnsi"/>
+            </w:rPr>
+            <w:t xml:space="preserve">  </w:t>
           </w:r>
         </w:sdtContent>
       </w:sdt>
@@ -4910,7 +4892,19 @@
             <w:rPr>
               <w:rFonts w:asciiTheme="majorHAnsi" w:hAnsiTheme="majorHAnsi" w:cstheme="majorHAnsi"/>
             </w:rPr>
-            <w:t xml:space="preserve">    </w:t>
+            <w:t xml:space="preserve">  </w:t>
+          </w:r>
+          <w:r>
+            <w:rPr>
+              <w:rFonts w:asciiTheme="majorHAnsi" w:hAnsiTheme="majorHAnsi" w:cstheme="majorHAnsi"/>
+            </w:rPr>
+            <w:t>X</w:t>
+          </w:r>
+          <w:r>
+            <w:rPr>
+              <w:rFonts w:asciiTheme="majorHAnsi" w:hAnsiTheme="majorHAnsi" w:cstheme="majorHAnsi"/>
+            </w:rPr>
+            <w:t xml:space="preserve">  </w:t>
           </w:r>
         </w:sdtContent>
       </w:sdt>
@@ -5121,7 +5115,19 @@
             <w:rPr>
               <w:rFonts w:asciiTheme="majorHAnsi" w:hAnsiTheme="majorHAnsi" w:cstheme="majorHAnsi"/>
             </w:rPr>
-            <w:t xml:space="preserve">    </w:t>
+            <w:t xml:space="preserve">  </w:t>
+          </w:r>
+          <w:r>
+            <w:rPr>
+              <w:rFonts w:asciiTheme="majorHAnsi" w:hAnsiTheme="majorHAnsi" w:cstheme="majorHAnsi"/>
+            </w:rPr>
+            <w:t>X</w:t>
+          </w:r>
+          <w:r>
+            <w:rPr>
+              <w:rFonts w:asciiTheme="majorHAnsi" w:hAnsiTheme="majorHAnsi" w:cstheme="majorHAnsi"/>
+            </w:rPr>
+            <w:t xml:space="preserve">  </w:t>
           </w:r>
         </w:sdtContent>
       </w:sdt>
@@ -5174,7 +5180,19 @@
             <w:rPr>
               <w:rFonts w:asciiTheme="majorHAnsi" w:hAnsiTheme="majorHAnsi" w:cstheme="majorHAnsi"/>
             </w:rPr>
-            <w:t xml:space="preserve">    </w:t>
+            <w:t xml:space="preserve">  </w:t>
+          </w:r>
+          <w:r>
+            <w:rPr>
+              <w:rFonts w:asciiTheme="majorHAnsi" w:hAnsiTheme="majorHAnsi" w:cstheme="majorHAnsi"/>
+            </w:rPr>
+            <w:t>X</w:t>
+          </w:r>
+          <w:r>
+            <w:rPr>
+              <w:rFonts w:asciiTheme="majorHAnsi" w:hAnsiTheme="majorHAnsi" w:cstheme="majorHAnsi"/>
+            </w:rPr>
+            <w:t xml:space="preserve">  </w:t>
           </w:r>
         </w:sdtContent>
       </w:sdt>
@@ -5235,7 +5253,19 @@
             <w:rPr>
               <w:rFonts w:asciiTheme="majorHAnsi" w:hAnsiTheme="majorHAnsi" w:cstheme="majorHAnsi"/>
             </w:rPr>
-            <w:t xml:space="preserve">    </w:t>
+            <w:t xml:space="preserve">  </w:t>
+          </w:r>
+          <w:r>
+            <w:rPr>
+              <w:rFonts w:asciiTheme="majorHAnsi" w:hAnsiTheme="majorHAnsi" w:cstheme="majorHAnsi"/>
+            </w:rPr>
+            <w:t>X</w:t>
+          </w:r>
+          <w:r>
+            <w:rPr>
+              <w:rFonts w:asciiTheme="majorHAnsi" w:hAnsiTheme="majorHAnsi" w:cstheme="majorHAnsi"/>
+            </w:rPr>
+            <w:t xml:space="preserve">  </w:t>
           </w:r>
         </w:sdtContent>
       </w:sdt>
@@ -9909,6 +9939,7 @@
   </w:compat>
   <w:rsids>
     <w:rsidRoot w:val="006B2BEC"/>
+    <w:rsid w:val="004B4C12"/>
     <w:rsid w:val="006B2BEC"/>
     <w:rsid w:val="00C9567D"/>
   </w:rsids>

</xml_diff>